<commit_message>
arreglado el pseudo BNF de la sintaxis
</commit_message>
<xml_diff>
--- a/docs/LOOP - Manual de Usuario.docx
+++ b/docs/LOOP - Manual de Usuario.docx
@@ -7611,6 +7611,13 @@
         </w:rPr>
         <w:t>^Objeto</w:t>
       </w:r>
+      <w:r>
+        <w:rPr>
+          <w:rFonts w:ascii="Courier New" w:hAnsi="Courier New" w:cs="Courier New"/>
+          <w:lang w:val="es-ES_tradnl"/>
+        </w:rPr>
+        <w:t>&lt;PUNTO&gt;</w:t>
+      </w:r>
     </w:p>
     <w:p>
       <w:pPr>
@@ -7629,7 +7636,35 @@
           <w:rFonts w:ascii="Courier New" w:hAnsi="Courier New" w:cs="Courier New"/>
           <w:lang w:val="es-ES_tradnl"/>
         </w:rPr>
-        <w:t>Variable := Objeto</w:t>
+        <w:t>Variable</w:t>
+      </w:r>
+      <w:r>
+        <w:rPr>
+          <w:rFonts w:ascii="Courier New" w:hAnsi="Courier New" w:cs="Courier New"/>
+          <w:lang w:val="es-ES_tradnl"/>
+        </w:rPr>
+        <w:t>&lt;ESPACIO&gt;</w:t>
+      </w:r>
+      <w:r>
+        <w:rPr>
+          <w:rFonts w:ascii="Courier New" w:hAnsi="Courier New" w:cs="Courier New"/>
+          <w:lang w:val="es-ES_tradnl"/>
+        </w:rPr>
+        <w:t>:=</w:t>
+      </w:r>
+      <w:r>
+        <w:rPr>
+          <w:rFonts w:ascii="Courier New" w:hAnsi="Courier New" w:cs="Courier New"/>
+          <w:lang w:val="es-ES_tradnl"/>
+        </w:rPr>
+        <w:t>&lt;ESPACIO&gt;</w:t>
+      </w:r>
+      <w:r>
+        <w:rPr>
+          <w:rFonts w:ascii="Courier New" w:hAnsi="Courier New" w:cs="Courier New"/>
+          <w:lang w:val="es-ES_tradnl"/>
+        </w:rPr>
+        <w:t>Objeto</w:t>
       </w:r>
       <w:r>
         <w:rPr>
@@ -7638,6 +7673,13 @@
           <w:lang w:val="es-ES_tradnl"/>
         </w:rPr>
         <w:footnoteReference w:id="7"/>
+      </w:r>
+      <w:r>
+        <w:rPr>
+          <w:rFonts w:ascii="Courier New" w:hAnsi="Courier New" w:cs="Courier New"/>
+          <w:lang w:val="es-ES_tradnl"/>
+        </w:rPr>
+        <w:t>&lt;PUNTO&gt;</w:t>
       </w:r>
     </w:p>
     <w:p>
@@ -16001,7 +16043,7 @@
                 <w:b/>
                 <w:noProof/>
               </w:rPr>
-              <w:t>43</w:t>
+              <w:t>25</w:t>
             </w:r>
             <w:r>
               <w:rPr>
@@ -16600,7 +16642,7 @@
               <v:shape id="_x0000_s10243" type="#_x0000_t75" style="position:absolute;left:0;text-align:left;margin-left:4.25pt;margin-top:17.7pt;width:81pt;height:16.35pt;z-index:251658240;visibility:visible;mso-wrap-edited:f">
                 <v:imagedata r:id="rId1" o:title="" cropright="11546f"/>
               </v:shape>
-              <o:OLEObject Type="Embed" ProgID="Word.Picture.8" ShapeID="_x0000_s10243" DrawAspect="Content" ObjectID="_1350388685" r:id="rId2"/>
+              <o:OLEObject Type="Embed" ProgID="Word.Picture.8" ShapeID="_x0000_s10243" DrawAspect="Content" ObjectID="_1350390149" r:id="rId2"/>
             </w:pict>
           </w:r>
         </w:p>

</xml_diff>